<commit_message>
put bug fix, change put2patch
</commit_message>
<xml_diff>
--- a/Dokumentacja/PUBS_doumentation/interfejsy.docx
+++ b/Dokumentacja/PUBS_doumentation/interfejsy.docx
@@ -27,7 +27,7 @@
       <w:tblPr>
         <w:tblW w:w="9360" w:type="dxa"/>
         <w:jc w:val="left"/>
-        <w:tblInd w:w="90" w:type="dxa"/>
+        <w:tblInd w:w="81" w:type="dxa"/>
         <w:tblBorders>
           <w:top w:val="single" w:sz="8" w:space="0" w:color="000001"/>
           <w:left w:val="single" w:sz="8" w:space="0" w:color="000001"/>
@@ -38,24 +38,24 @@
         </w:tblBorders>
         <w:tblCellMar>
           <w:top w:w="100" w:type="dxa"/>
-          <w:left w:w="80" w:type="dxa"/>
+          <w:left w:w="70" w:type="dxa"/>
           <w:bottom w:w="100" w:type="dxa"/>
           <w:right w:w="100" w:type="dxa"/>
         </w:tblCellMar>
       </w:tblPr>
       <w:tblGrid>
-        <w:gridCol w:w="1262"/>
+        <w:gridCol w:w="1261"/>
         <w:gridCol w:w="2004"/>
         <w:gridCol w:w="1469"/>
         <w:gridCol w:w="1408"/>
         <w:gridCol w:w="1712"/>
-        <w:gridCol w:w="1504"/>
+        <w:gridCol w:w="1505"/>
       </w:tblGrid>
       <w:tr>
         <w:trPr/>
         <w:tc>
           <w:tcPr>
-            <w:tcW w:w="1262" w:type="dxa"/>
+            <w:tcW w:w="1261" w:type="dxa"/>
             <w:tcBorders>
               <w:top w:val="single" w:sz="8" w:space="0" w:color="000001"/>
               <w:left w:val="single" w:sz="8" w:space="0" w:color="000001"/>
@@ -66,7 +66,7 @@
             </w:tcBorders>
             <w:shd w:fill="auto" w:val="clear"/>
             <w:tcMar>
-              <w:left w:w="80" w:type="dxa"/>
+              <w:left w:w="70" w:type="dxa"/>
             </w:tcMar>
             <w:vAlign w:val="center"/>
           </w:tcPr>
@@ -125,7 +125,7 @@
             </w:tcBorders>
             <w:shd w:fill="auto" w:val="clear"/>
             <w:tcMar>
-              <w:left w:w="80" w:type="dxa"/>
+              <w:left w:w="70" w:type="dxa"/>
             </w:tcMar>
             <w:vAlign w:val="center"/>
           </w:tcPr>
@@ -184,7 +184,7 @@
             </w:tcBorders>
             <w:shd w:fill="auto" w:val="clear"/>
             <w:tcMar>
-              <w:left w:w="80" w:type="dxa"/>
+              <w:left w:w="70" w:type="dxa"/>
             </w:tcMar>
             <w:vAlign w:val="center"/>
           </w:tcPr>
@@ -243,7 +243,7 @@
             </w:tcBorders>
             <w:shd w:fill="auto" w:val="clear"/>
             <w:tcMar>
-              <w:left w:w="80" w:type="dxa"/>
+              <w:left w:w="70" w:type="dxa"/>
             </w:tcMar>
             <w:vAlign w:val="center"/>
           </w:tcPr>
@@ -302,7 +302,7 @@
             </w:tcBorders>
             <w:shd w:fill="auto" w:val="clear"/>
             <w:tcMar>
-              <w:left w:w="80" w:type="dxa"/>
+              <w:left w:w="70" w:type="dxa"/>
             </w:tcMar>
             <w:vAlign w:val="center"/>
           </w:tcPr>
@@ -350,7 +350,7 @@
         </w:tc>
         <w:tc>
           <w:tcPr>
-            <w:tcW w:w="1504" w:type="dxa"/>
+            <w:tcW w:w="1505" w:type="dxa"/>
             <w:tcBorders>
               <w:top w:val="single" w:sz="8" w:space="0" w:color="000001"/>
               <w:left w:val="single" w:sz="8" w:space="0" w:color="000001"/>
@@ -361,7 +361,7 @@
             </w:tcBorders>
             <w:shd w:fill="auto" w:val="clear"/>
             <w:tcMar>
-              <w:left w:w="80" w:type="dxa"/>
+              <w:left w:w="70" w:type="dxa"/>
             </w:tcMar>
             <w:vAlign w:val="center"/>
           </w:tcPr>
@@ -412,7 +412,7 @@
         <w:trPr/>
         <w:tc>
           <w:tcPr>
-            <w:tcW w:w="1262" w:type="dxa"/>
+            <w:tcW w:w="1261" w:type="dxa"/>
             <w:tcBorders>
               <w:top w:val="single" w:sz="8" w:space="0" w:color="000001"/>
               <w:left w:val="single" w:sz="8" w:space="0" w:color="000001"/>
@@ -423,7 +423,7 @@
             </w:tcBorders>
             <w:shd w:fill="auto" w:val="clear"/>
             <w:tcMar>
-              <w:left w:w="80" w:type="dxa"/>
+              <w:left w:w="70" w:type="dxa"/>
             </w:tcMar>
             <w:vAlign w:val="center"/>
           </w:tcPr>
@@ -482,7 +482,7 @@
             </w:tcBorders>
             <w:shd w:fill="auto" w:val="clear"/>
             <w:tcMar>
-              <w:left w:w="80" w:type="dxa"/>
+              <w:left w:w="70" w:type="dxa"/>
             </w:tcMar>
             <w:vAlign w:val="center"/>
           </w:tcPr>
@@ -541,7 +541,7 @@
             </w:tcBorders>
             <w:shd w:fill="auto" w:val="clear"/>
             <w:tcMar>
-              <w:left w:w="80" w:type="dxa"/>
+              <w:left w:w="70" w:type="dxa"/>
             </w:tcMar>
             <w:vAlign w:val="center"/>
           </w:tcPr>
@@ -600,7 +600,7 @@
             </w:tcBorders>
             <w:shd w:fill="auto" w:val="clear"/>
             <w:tcMar>
-              <w:left w:w="80" w:type="dxa"/>
+              <w:left w:w="70" w:type="dxa"/>
             </w:tcMar>
             <w:vAlign w:val="center"/>
           </w:tcPr>
@@ -634,7 +634,7 @@
             </w:tcBorders>
             <w:shd w:fill="auto" w:val="clear"/>
             <w:tcMar>
-              <w:left w:w="80" w:type="dxa"/>
+              <w:left w:w="70" w:type="dxa"/>
             </w:tcMar>
             <w:vAlign w:val="center"/>
           </w:tcPr>
@@ -685,46 +685,37 @@
               <w:bidi w:val="0"/>
               <w:spacing w:lineRule="auto" w:line="288" w:before="0" w:after="0"/>
               <w:jc w:val="left"/>
-              <w:rPr>
-                <w:caps w:val="false"/>
-                <w:smallCaps w:val="false"/>
-                <w:strike w:val="false"/>
-                <w:dstrike w:val="false"/>
-                <w:color w:val="000000"/>
-                <w:highlight w:val="white"/>
-                <w:u w:val="none"/>
-                <w:effect w:val="none"/>
-              </w:rPr>
-            </w:pPr>
-            <w:r>
-              <w:rPr>
-                <w:caps w:val="false"/>
-                <w:smallCaps w:val="false"/>
-                <w:strike w:val="false"/>
-                <w:dstrike w:val="false"/>
-                <w:color w:val="000000"/>
-                <w:highlight w:val="white"/>
-                <w:u w:val="none"/>
-                <w:effect w:val="none"/>
-              </w:rPr>
-              <w:t> ‘</w:t>
-            </w:r>
-            <w:r>
-              <w:rPr>
-                <w:rFonts w:ascii="Arial" w:hAnsi="Arial"/>
-                <w:b w:val="false"/>
-                <w:i w:val="false"/>
-                <w:caps w:val="false"/>
-                <w:smallCaps w:val="false"/>
-                <w:strike w:val="false"/>
-                <w:dstrike w:val="false"/>
-                <w:color w:val="000000"/>
-                <w:sz w:val="18"/>
-                <w:highlight w:val="white"/>
-                <w:u w:val="none"/>
-                <w:effect w:val="none"/>
-              </w:rPr>
-              <w:t>name’:name, ‘id’:id</w:t>
+              <w:rPr/>
+            </w:pPr>
+            <w:r>
+              <w:rPr>
+                <w:caps w:val="false"/>
+                <w:smallCaps w:val="false"/>
+                <w:strike w:val="false"/>
+                <w:dstrike w:val="false"/>
+                <w:color w:val="000000"/>
+                <w:highlight w:val="white"/>
+                <w:u w:val="none"/>
+                <w:effect w:val="none"/>
+              </w:rPr>
+              <w:t> </w:t>
+            </w:r>
+            <w:r>
+              <w:rPr>
+                <w:rFonts w:ascii="Arial" w:hAnsi="Arial"/>
+                <w:b w:val="false"/>
+                <w:i w:val="false"/>
+                <w:caps w:val="false"/>
+                <w:smallCaps w:val="false"/>
+                <w:strike w:val="false"/>
+                <w:dstrike w:val="false"/>
+                <w:color w:val="000000"/>
+                <w:sz w:val="18"/>
+                <w:highlight w:val="white"/>
+                <w:u w:val="none"/>
+                <w:effect w:val="none"/>
+              </w:rPr>
+              <w:t>name’:name, ‘ id’:id</w:t>
             </w:r>
           </w:p>
           <w:p>
@@ -771,7 +762,7 @@
         </w:tc>
         <w:tc>
           <w:tcPr>
-            <w:tcW w:w="1504" w:type="dxa"/>
+            <w:tcW w:w="1505" w:type="dxa"/>
             <w:tcBorders>
               <w:top w:val="single" w:sz="8" w:space="0" w:color="000001"/>
               <w:left w:val="single" w:sz="8" w:space="0" w:color="000001"/>
@@ -782,7 +773,7 @@
             </w:tcBorders>
             <w:shd w:fill="auto" w:val="clear"/>
             <w:tcMar>
-              <w:left w:w="80" w:type="dxa"/>
+              <w:left w:w="70" w:type="dxa"/>
             </w:tcMar>
             <w:vAlign w:val="center"/>
           </w:tcPr>
@@ -833,7 +824,7 @@
         <w:trPr/>
         <w:tc>
           <w:tcPr>
-            <w:tcW w:w="1262" w:type="dxa"/>
+            <w:tcW w:w="1261" w:type="dxa"/>
             <w:tcBorders>
               <w:top w:val="single" w:sz="8" w:space="0" w:color="000001"/>
               <w:left w:val="single" w:sz="8" w:space="0" w:color="000001"/>
@@ -844,7 +835,7 @@
             </w:tcBorders>
             <w:shd w:fill="auto" w:val="clear"/>
             <w:tcMar>
-              <w:left w:w="80" w:type="dxa"/>
+              <w:left w:w="70" w:type="dxa"/>
             </w:tcMar>
             <w:vAlign w:val="center"/>
           </w:tcPr>
@@ -903,7 +894,7 @@
             </w:tcBorders>
             <w:shd w:fill="auto" w:val="clear"/>
             <w:tcMar>
-              <w:left w:w="80" w:type="dxa"/>
+              <w:left w:w="70" w:type="dxa"/>
             </w:tcMar>
             <w:vAlign w:val="center"/>
           </w:tcPr>
@@ -962,7 +953,7 @@
             </w:tcBorders>
             <w:shd w:fill="auto" w:val="clear"/>
             <w:tcMar>
-              <w:left w:w="80" w:type="dxa"/>
+              <w:left w:w="70" w:type="dxa"/>
             </w:tcMar>
             <w:vAlign w:val="center"/>
           </w:tcPr>
@@ -1021,7 +1012,7 @@
             </w:tcBorders>
             <w:shd w:fill="auto" w:val="clear"/>
             <w:tcMar>
-              <w:left w:w="80" w:type="dxa"/>
+              <w:left w:w="70" w:type="dxa"/>
             </w:tcMar>
             <w:vAlign w:val="center"/>
           </w:tcPr>
@@ -1049,7 +1040,7 @@
             </w:tcBorders>
             <w:shd w:fill="auto" w:val="clear"/>
             <w:tcMar>
-              <w:left w:w="80" w:type="dxa"/>
+              <w:left w:w="70" w:type="dxa"/>
             </w:tcMar>
             <w:vAlign w:val="center"/>
           </w:tcPr>
@@ -1426,7 +1417,7 @@
         </w:tc>
         <w:tc>
           <w:tcPr>
-            <w:tcW w:w="1504" w:type="dxa"/>
+            <w:tcW w:w="1505" w:type="dxa"/>
             <w:tcBorders>
               <w:top w:val="single" w:sz="8" w:space="0" w:color="000001"/>
               <w:left w:val="single" w:sz="8" w:space="0" w:color="000001"/>
@@ -1437,7 +1428,7 @@
             </w:tcBorders>
             <w:shd w:fill="auto" w:val="clear"/>
             <w:tcMar>
-              <w:left w:w="80" w:type="dxa"/>
+              <w:left w:w="70" w:type="dxa"/>
             </w:tcMar>
             <w:vAlign w:val="center"/>
           </w:tcPr>
@@ -1577,7 +1568,7 @@
         <w:trPr/>
         <w:tc>
           <w:tcPr>
-            <w:tcW w:w="1262" w:type="dxa"/>
+            <w:tcW w:w="1261" w:type="dxa"/>
             <w:tcBorders>
               <w:top w:val="single" w:sz="8" w:space="0" w:color="000001"/>
               <w:left w:val="single" w:sz="8" w:space="0" w:color="000001"/>
@@ -1588,7 +1579,7 @@
             </w:tcBorders>
             <w:shd w:fill="auto" w:val="clear"/>
             <w:tcMar>
-              <w:left w:w="80" w:type="dxa"/>
+              <w:left w:w="70" w:type="dxa"/>
             </w:tcMar>
             <w:vAlign w:val="center"/>
           </w:tcPr>
@@ -1647,7 +1638,7 @@
             </w:tcBorders>
             <w:shd w:fill="auto" w:val="clear"/>
             <w:tcMar>
-              <w:left w:w="80" w:type="dxa"/>
+              <w:left w:w="70" w:type="dxa"/>
             </w:tcMar>
             <w:vAlign w:val="center"/>
           </w:tcPr>
@@ -1657,39 +1648,24 @@
               <w:bidi w:val="0"/>
               <w:spacing w:lineRule="auto" w:line="288" w:before="0" w:after="0"/>
               <w:jc w:val="left"/>
-              <w:rPr>
-                <w:rFonts w:ascii="Arial" w:hAnsi="Arial"/>
-                <w:b w:val="false"/>
-                <w:b w:val="false"/>
-                <w:i w:val="false"/>
-                <w:i w:val="false"/>
-                <w:caps w:val="false"/>
-                <w:smallCaps w:val="false"/>
-                <w:strike w:val="false"/>
-                <w:dstrike w:val="false"/>
-                <w:color w:val="000000"/>
-                <w:sz w:val="18"/>
-                <w:highlight w:val="white"/>
-                <w:u w:val="none"/>
-                <w:effect w:val="none"/>
-              </w:rPr>
-            </w:pPr>
-            <w:r>
-              <w:rPr>
-                <w:rFonts w:ascii="Arial" w:hAnsi="Arial"/>
-                <w:b w:val="false"/>
-                <w:i w:val="false"/>
-                <w:caps w:val="false"/>
-                <w:smallCaps w:val="false"/>
-                <w:strike w:val="false"/>
-                <w:dstrike w:val="false"/>
-                <w:color w:val="000000"/>
-                <w:sz w:val="18"/>
-                <w:highlight w:val="white"/>
-                <w:u w:val="none"/>
-                <w:effect w:val="none"/>
-              </w:rPr>
-              <w:t>POST / {pubs</w:t>
+              <w:rPr/>
+            </w:pPr>
+            <w:r>
+              <w:rPr>
+                <w:rFonts w:ascii="Arial" w:hAnsi="Arial"/>
+                <w:b w:val="false"/>
+                <w:i w:val="false"/>
+                <w:caps w:val="false"/>
+                <w:smallCaps w:val="false"/>
+                <w:strike w:val="false"/>
+                <w:dstrike w:val="false"/>
+                <w:color w:val="000000"/>
+                <w:sz w:val="18"/>
+                <w:highlight w:val="white"/>
+                <w:u w:val="none"/>
+                <w:effect w:val="none"/>
+              </w:rPr>
+              <w:t>POST /pubs</w:t>
             </w:r>
           </w:p>
         </w:tc>
@@ -1706,7 +1682,7 @@
             </w:tcBorders>
             <w:shd w:fill="auto" w:val="clear"/>
             <w:tcMar>
-              <w:left w:w="80" w:type="dxa"/>
+              <w:left w:w="70" w:type="dxa"/>
             </w:tcMar>
             <w:vAlign w:val="center"/>
           </w:tcPr>
@@ -1765,7 +1741,7 @@
             </w:tcBorders>
             <w:shd w:fill="auto" w:val="clear"/>
             <w:tcMar>
-              <w:left w:w="80" w:type="dxa"/>
+              <w:left w:w="70" w:type="dxa"/>
             </w:tcMar>
             <w:vAlign w:val="center"/>
           </w:tcPr>
@@ -1961,7 +1937,7 @@
             </w:tcBorders>
             <w:shd w:fill="auto" w:val="clear"/>
             <w:tcMar>
-              <w:left w:w="80" w:type="dxa"/>
+              <w:left w:w="70" w:type="dxa"/>
             </w:tcMar>
             <w:vAlign w:val="center"/>
           </w:tcPr>
@@ -2098,7 +2074,7 @@
         </w:tc>
         <w:tc>
           <w:tcPr>
-            <w:tcW w:w="1504" w:type="dxa"/>
+            <w:tcW w:w="1505" w:type="dxa"/>
             <w:tcBorders>
               <w:top w:val="single" w:sz="8" w:space="0" w:color="000001"/>
               <w:left w:val="single" w:sz="8" w:space="0" w:color="000001"/>
@@ -2109,7 +2085,7 @@
             </w:tcBorders>
             <w:shd w:fill="auto" w:val="clear"/>
             <w:tcMar>
-              <w:left w:w="80" w:type="dxa"/>
+              <w:left w:w="70" w:type="dxa"/>
             </w:tcMar>
             <w:vAlign w:val="center"/>
           </w:tcPr>
@@ -2129,7 +2105,7 @@
         <w:trPr/>
         <w:tc>
           <w:tcPr>
-            <w:tcW w:w="1262" w:type="dxa"/>
+            <w:tcW w:w="1261" w:type="dxa"/>
             <w:tcBorders>
               <w:top w:val="single" w:sz="8" w:space="0" w:color="000001"/>
               <w:left w:val="single" w:sz="8" w:space="0" w:color="000001"/>
@@ -2140,7 +2116,7 @@
             </w:tcBorders>
             <w:shd w:fill="auto" w:val="clear"/>
             <w:tcMar>
-              <w:left w:w="80" w:type="dxa"/>
+              <w:left w:w="70" w:type="dxa"/>
             </w:tcMar>
             <w:vAlign w:val="center"/>
           </w:tcPr>
@@ -2199,7 +2175,7 @@
             </w:tcBorders>
             <w:shd w:fill="auto" w:val="clear"/>
             <w:tcMar>
-              <w:left w:w="80" w:type="dxa"/>
+              <w:left w:w="70" w:type="dxa"/>
             </w:tcMar>
             <w:vAlign w:val="center"/>
           </w:tcPr>
@@ -2209,39 +2185,24 @@
               <w:bidi w:val="0"/>
               <w:spacing w:lineRule="auto" w:line="288" w:before="0" w:after="0"/>
               <w:jc w:val="left"/>
-              <w:rPr>
-                <w:rFonts w:ascii="Arial" w:hAnsi="Arial"/>
-                <w:b w:val="false"/>
-                <w:b w:val="false"/>
-                <w:i w:val="false"/>
-                <w:i w:val="false"/>
-                <w:caps w:val="false"/>
-                <w:smallCaps w:val="false"/>
-                <w:strike w:val="false"/>
-                <w:dstrike w:val="false"/>
-                <w:color w:val="000000"/>
-                <w:sz w:val="18"/>
-                <w:highlight w:val="white"/>
-                <w:u w:val="none"/>
-                <w:effect w:val="none"/>
-              </w:rPr>
-            </w:pPr>
-            <w:r>
-              <w:rPr>
-                <w:rFonts w:ascii="Arial" w:hAnsi="Arial"/>
-                <w:b w:val="false"/>
-                <w:i w:val="false"/>
-                <w:caps w:val="false"/>
-                <w:smallCaps w:val="false"/>
-                <w:strike w:val="false"/>
-                <w:dstrike w:val="false"/>
-                <w:color w:val="000000"/>
-                <w:sz w:val="18"/>
-                <w:highlight w:val="white"/>
-                <w:u w:val="none"/>
-                <w:effect w:val="none"/>
-              </w:rPr>
-              <w:t>PUT pubs/{id}/info/{opis}</w:t>
+              <w:rPr/>
+            </w:pPr>
+            <w:r>
+              <w:rPr>
+                <w:rFonts w:ascii="Arial" w:hAnsi="Arial"/>
+                <w:b w:val="false"/>
+                <w:i w:val="false"/>
+                <w:caps w:val="false"/>
+                <w:smallCaps w:val="false"/>
+                <w:strike w:val="false"/>
+                <w:dstrike w:val="false"/>
+                <w:color w:val="000000"/>
+                <w:sz w:val="18"/>
+                <w:highlight w:val="white"/>
+                <w:u w:val="none"/>
+                <w:effect w:val="none"/>
+              </w:rPr>
+              <w:t>PUT /pubs/{id}/info</w:t>
             </w:r>
           </w:p>
         </w:tc>
@@ -2258,7 +2219,7 @@
             </w:tcBorders>
             <w:shd w:fill="auto" w:val="clear"/>
             <w:tcMar>
-              <w:left w:w="80" w:type="dxa"/>
+              <w:left w:w="70" w:type="dxa"/>
             </w:tcMar>
             <w:vAlign w:val="center"/>
           </w:tcPr>
@@ -2317,7 +2278,7 @@
             </w:tcBorders>
             <w:shd w:fill="auto" w:val="clear"/>
             <w:tcMar>
-              <w:left w:w="80" w:type="dxa"/>
+              <w:left w:w="70" w:type="dxa"/>
             </w:tcMar>
             <w:vAlign w:val="center"/>
           </w:tcPr>
@@ -2465,7 +2426,7 @@
             </w:tcBorders>
             <w:shd w:fill="auto" w:val="clear"/>
             <w:tcMar>
-              <w:left w:w="80" w:type="dxa"/>
+              <w:left w:w="70" w:type="dxa"/>
             </w:tcMar>
             <w:vAlign w:val="center"/>
           </w:tcPr>
@@ -2602,7 +2563,7 @@
         </w:tc>
         <w:tc>
           <w:tcPr>
-            <w:tcW w:w="1504" w:type="dxa"/>
+            <w:tcW w:w="1505" w:type="dxa"/>
             <w:tcBorders>
               <w:top w:val="single" w:sz="8" w:space="0" w:color="000001"/>
               <w:left w:val="single" w:sz="8" w:space="0" w:color="000001"/>
@@ -2613,7 +2574,7 @@
             </w:tcBorders>
             <w:shd w:fill="auto" w:val="clear"/>
             <w:tcMar>
-              <w:left w:w="80" w:type="dxa"/>
+              <w:left w:w="70" w:type="dxa"/>
             </w:tcMar>
             <w:vAlign w:val="center"/>
           </w:tcPr>
@@ -2753,7 +2714,7 @@
         <w:trPr/>
         <w:tc>
           <w:tcPr>
-            <w:tcW w:w="1262" w:type="dxa"/>
+            <w:tcW w:w="1261" w:type="dxa"/>
             <w:tcBorders>
               <w:top w:val="single" w:sz="8" w:space="0" w:color="000001"/>
               <w:left w:val="single" w:sz="8" w:space="0" w:color="000001"/>
@@ -2764,7 +2725,7 @@
             </w:tcBorders>
             <w:shd w:fill="auto" w:val="clear"/>
             <w:tcMar>
-              <w:left w:w="80" w:type="dxa"/>
+              <w:left w:w="70" w:type="dxa"/>
             </w:tcMar>
             <w:vAlign w:val="center"/>
           </w:tcPr>
@@ -2823,7 +2784,7 @@
             </w:tcBorders>
             <w:shd w:fill="auto" w:val="clear"/>
             <w:tcMar>
-              <w:left w:w="80" w:type="dxa"/>
+              <w:left w:w="70" w:type="dxa"/>
             </w:tcMar>
             <w:vAlign w:val="center"/>
           </w:tcPr>
@@ -2882,7 +2843,7 @@
             </w:tcBorders>
             <w:shd w:fill="auto" w:val="clear"/>
             <w:tcMar>
-              <w:left w:w="80" w:type="dxa"/>
+              <w:left w:w="70" w:type="dxa"/>
             </w:tcMar>
             <w:vAlign w:val="center"/>
           </w:tcPr>
@@ -2941,7 +2902,7 @@
             </w:tcBorders>
             <w:shd w:fill="auto" w:val="clear"/>
             <w:tcMar>
-              <w:left w:w="80" w:type="dxa"/>
+              <w:left w:w="70" w:type="dxa"/>
             </w:tcMar>
             <w:vAlign w:val="center"/>
           </w:tcPr>
@@ -2969,7 +2930,7 @@
             </w:tcBorders>
             <w:shd w:fill="auto" w:val="clear"/>
             <w:tcMar>
-              <w:left w:w="80" w:type="dxa"/>
+              <w:left w:w="70" w:type="dxa"/>
             </w:tcMar>
             <w:vAlign w:val="center"/>
           </w:tcPr>
@@ -3106,7 +3067,7 @@
         </w:tc>
         <w:tc>
           <w:tcPr>
-            <w:tcW w:w="1504" w:type="dxa"/>
+            <w:tcW w:w="1505" w:type="dxa"/>
             <w:tcBorders>
               <w:top w:val="single" w:sz="8" w:space="0" w:color="000001"/>
               <w:left w:val="single" w:sz="8" w:space="0" w:color="000001"/>
@@ -3117,7 +3078,7 @@
             </w:tcBorders>
             <w:shd w:fill="auto" w:val="clear"/>
             <w:tcMar>
-              <w:left w:w="80" w:type="dxa"/>
+              <w:left w:w="70" w:type="dxa"/>
             </w:tcMar>
             <w:vAlign w:val="center"/>
           </w:tcPr>
@@ -3257,7 +3218,7 @@
         <w:trPr/>
         <w:tc>
           <w:tcPr>
-            <w:tcW w:w="1262" w:type="dxa"/>
+            <w:tcW w:w="1261" w:type="dxa"/>
             <w:tcBorders>
               <w:top w:val="single" w:sz="8" w:space="0" w:color="000001"/>
               <w:left w:val="single" w:sz="8" w:space="0" w:color="000001"/>
@@ -3268,7 +3229,7 @@
             </w:tcBorders>
             <w:shd w:fill="auto" w:val="clear"/>
             <w:tcMar>
-              <w:left w:w="80" w:type="dxa"/>
+              <w:left w:w="70" w:type="dxa"/>
             </w:tcMar>
             <w:vAlign w:val="center"/>
           </w:tcPr>
@@ -3327,7 +3288,7 @@
             </w:tcBorders>
             <w:shd w:fill="auto" w:val="clear"/>
             <w:tcMar>
-              <w:left w:w="80" w:type="dxa"/>
+              <w:left w:w="70" w:type="dxa"/>
             </w:tcMar>
             <w:vAlign w:val="center"/>
           </w:tcPr>
@@ -3337,39 +3298,24 @@
               <w:bidi w:val="0"/>
               <w:spacing w:lineRule="auto" w:line="288" w:before="0" w:after="0"/>
               <w:jc w:val="left"/>
-              <w:rPr>
-                <w:rFonts w:ascii="Arial" w:hAnsi="Arial"/>
-                <w:b w:val="false"/>
-                <w:b w:val="false"/>
-                <w:i w:val="false"/>
-                <w:i w:val="false"/>
-                <w:caps w:val="false"/>
-                <w:smallCaps w:val="false"/>
-                <w:strike w:val="false"/>
-                <w:dstrike w:val="false"/>
-                <w:color w:val="000000"/>
-                <w:sz w:val="18"/>
-                <w:highlight w:val="white"/>
-                <w:u w:val="none"/>
-                <w:effect w:val="none"/>
-              </w:rPr>
-            </w:pPr>
-            <w:r>
-              <w:rPr>
-                <w:rFonts w:ascii="Arial" w:hAnsi="Arial"/>
-                <w:b w:val="false"/>
-                <w:i w:val="false"/>
-                <w:caps w:val="false"/>
-                <w:smallCaps w:val="false"/>
-                <w:strike w:val="false"/>
-                <w:dstrike w:val="false"/>
-                <w:color w:val="000000"/>
-                <w:sz w:val="18"/>
-                <w:highlight w:val="white"/>
-                <w:u w:val="none"/>
-                <w:effect w:val="none"/>
-              </w:rPr>
-              <w:t>PUT/pubs/{id}/city/{city}</w:t>
+              <w:rPr/>
+            </w:pPr>
+            <w:r>
+              <w:rPr>
+                <w:rFonts w:ascii="Arial" w:hAnsi="Arial"/>
+                <w:b w:val="false"/>
+                <w:i w:val="false"/>
+                <w:caps w:val="false"/>
+                <w:smallCaps w:val="false"/>
+                <w:strike w:val="false"/>
+                <w:dstrike w:val="false"/>
+                <w:color w:val="000000"/>
+                <w:sz w:val="18"/>
+                <w:highlight w:val="white"/>
+                <w:u w:val="none"/>
+                <w:effect w:val="none"/>
+              </w:rPr>
+              <w:t>PUT/pubs/{id}/city</w:t>
             </w:r>
           </w:p>
         </w:tc>
@@ -3386,7 +3332,7 @@
             </w:tcBorders>
             <w:shd w:fill="auto" w:val="clear"/>
             <w:tcMar>
-              <w:left w:w="80" w:type="dxa"/>
+              <w:left w:w="70" w:type="dxa"/>
             </w:tcMar>
             <w:vAlign w:val="center"/>
           </w:tcPr>
@@ -3445,7 +3391,7 @@
             </w:tcBorders>
             <w:shd w:fill="auto" w:val="clear"/>
             <w:tcMar>
-              <w:left w:w="80" w:type="dxa"/>
+              <w:left w:w="70" w:type="dxa"/>
             </w:tcMar>
             <w:vAlign w:val="center"/>
           </w:tcPr>
@@ -3593,7 +3539,7 @@
             </w:tcBorders>
             <w:shd w:fill="auto" w:val="clear"/>
             <w:tcMar>
-              <w:left w:w="80" w:type="dxa"/>
+              <w:left w:w="70" w:type="dxa"/>
             </w:tcMar>
             <w:vAlign w:val="center"/>
           </w:tcPr>
@@ -3730,7 +3676,7 @@
         </w:tc>
         <w:tc>
           <w:tcPr>
-            <w:tcW w:w="1504" w:type="dxa"/>
+            <w:tcW w:w="1505" w:type="dxa"/>
             <w:tcBorders>
               <w:top w:val="single" w:sz="8" w:space="0" w:color="000001"/>
               <w:left w:val="single" w:sz="8" w:space="0" w:color="000001"/>
@@ -3741,7 +3687,7 @@
             </w:tcBorders>
             <w:shd w:fill="auto" w:val="clear"/>
             <w:tcMar>
-              <w:left w:w="80" w:type="dxa"/>
+              <w:left w:w="70" w:type="dxa"/>
             </w:tcMar>
             <w:vAlign w:val="center"/>
           </w:tcPr>
@@ -3881,7 +3827,7 @@
         <w:trPr/>
         <w:tc>
           <w:tcPr>
-            <w:tcW w:w="1262" w:type="dxa"/>
+            <w:tcW w:w="1261" w:type="dxa"/>
             <w:tcBorders>
               <w:top w:val="single" w:sz="8" w:space="0" w:color="000001"/>
               <w:left w:val="single" w:sz="8" w:space="0" w:color="000001"/>
@@ -3892,7 +3838,7 @@
             </w:tcBorders>
             <w:shd w:fill="auto" w:val="clear"/>
             <w:tcMar>
-              <w:left w:w="80" w:type="dxa"/>
+              <w:left w:w="70" w:type="dxa"/>
             </w:tcMar>
             <w:vAlign w:val="center"/>
           </w:tcPr>
@@ -3951,7 +3897,7 @@
             </w:tcBorders>
             <w:shd w:fill="auto" w:val="clear"/>
             <w:tcMar>
-              <w:left w:w="80" w:type="dxa"/>
+              <w:left w:w="70" w:type="dxa"/>
             </w:tcMar>
             <w:vAlign w:val="center"/>
           </w:tcPr>
@@ -4010,7 +3956,7 @@
             </w:tcBorders>
             <w:shd w:fill="auto" w:val="clear"/>
             <w:tcMar>
-              <w:left w:w="80" w:type="dxa"/>
+              <w:left w:w="70" w:type="dxa"/>
             </w:tcMar>
             <w:vAlign w:val="center"/>
           </w:tcPr>
@@ -4069,7 +4015,7 @@
             </w:tcBorders>
             <w:shd w:fill="auto" w:val="clear"/>
             <w:tcMar>
-              <w:left w:w="80" w:type="dxa"/>
+              <w:left w:w="70" w:type="dxa"/>
             </w:tcMar>
             <w:vAlign w:val="center"/>
           </w:tcPr>
@@ -4097,7 +4043,7 @@
             </w:tcBorders>
             <w:shd w:fill="auto" w:val="clear"/>
             <w:tcMar>
-              <w:left w:w="80" w:type="dxa"/>
+              <w:left w:w="70" w:type="dxa"/>
             </w:tcMar>
             <w:vAlign w:val="center"/>
           </w:tcPr>
@@ -4234,7 +4180,7 @@
         </w:tc>
         <w:tc>
           <w:tcPr>
-            <w:tcW w:w="1504" w:type="dxa"/>
+            <w:tcW w:w="1505" w:type="dxa"/>
             <w:tcBorders>
               <w:top w:val="single" w:sz="8" w:space="0" w:color="000001"/>
               <w:left w:val="single" w:sz="8" w:space="0" w:color="000001"/>
@@ -4245,7 +4191,7 @@
             </w:tcBorders>
             <w:shd w:fill="auto" w:val="clear"/>
             <w:tcMar>
-              <w:left w:w="80" w:type="dxa"/>
+              <w:left w:w="70" w:type="dxa"/>
             </w:tcMar>
             <w:vAlign w:val="center"/>
           </w:tcPr>
@@ -4385,7 +4331,7 @@
         <w:trPr/>
         <w:tc>
           <w:tcPr>
-            <w:tcW w:w="1262" w:type="dxa"/>
+            <w:tcW w:w="1261" w:type="dxa"/>
             <w:tcBorders>
               <w:top w:val="single" w:sz="8" w:space="0" w:color="000001"/>
               <w:left w:val="single" w:sz="8" w:space="0" w:color="000001"/>
@@ -4396,7 +4342,7 @@
             </w:tcBorders>
             <w:shd w:fill="auto" w:val="clear"/>
             <w:tcMar>
-              <w:left w:w="80" w:type="dxa"/>
+              <w:left w:w="70" w:type="dxa"/>
             </w:tcMar>
             <w:vAlign w:val="center"/>
           </w:tcPr>
@@ -4455,7 +4401,7 @@
             </w:tcBorders>
             <w:shd w:fill="auto" w:val="clear"/>
             <w:tcMar>
-              <w:left w:w="80" w:type="dxa"/>
+              <w:left w:w="70" w:type="dxa"/>
             </w:tcMar>
             <w:vAlign w:val="center"/>
           </w:tcPr>
@@ -4514,7 +4460,7 @@
             </w:tcBorders>
             <w:shd w:fill="auto" w:val="clear"/>
             <w:tcMar>
-              <w:left w:w="80" w:type="dxa"/>
+              <w:left w:w="70" w:type="dxa"/>
             </w:tcMar>
             <w:vAlign w:val="center"/>
           </w:tcPr>
@@ -4573,7 +4519,7 @@
             </w:tcBorders>
             <w:shd w:fill="auto" w:val="clear"/>
             <w:tcMar>
-              <w:left w:w="80" w:type="dxa"/>
+              <w:left w:w="70" w:type="dxa"/>
             </w:tcMar>
             <w:vAlign w:val="center"/>
           </w:tcPr>
@@ -4601,7 +4547,7 @@
             </w:tcBorders>
             <w:shd w:fill="auto" w:val="clear"/>
             <w:tcMar>
-              <w:left w:w="80" w:type="dxa"/>
+              <w:left w:w="70" w:type="dxa"/>
             </w:tcMar>
             <w:vAlign w:val="center"/>
           </w:tcPr>
@@ -4738,7 +4684,7 @@
         </w:tc>
         <w:tc>
           <w:tcPr>
-            <w:tcW w:w="1504" w:type="dxa"/>
+            <w:tcW w:w="1505" w:type="dxa"/>
             <w:tcBorders>
               <w:top w:val="single" w:sz="8" w:space="0" w:color="000001"/>
               <w:left w:val="single" w:sz="8" w:space="0" w:color="000001"/>
@@ -4749,7 +4695,7 @@
             </w:tcBorders>
             <w:shd w:fill="auto" w:val="clear"/>
             <w:tcMar>
-              <w:left w:w="80" w:type="dxa"/>
+              <w:left w:w="70" w:type="dxa"/>
             </w:tcMar>
             <w:vAlign w:val="center"/>
           </w:tcPr>

</xml_diff>